<commit_message>
Day - 9 html css playground added
</commit_message>
<xml_diff>
--- a/Day 4/coding exercise/JavaScript Coding Exercise 3.docx
+++ b/Day 4/coding exercise/JavaScript Coding Exercise 3.docx
@@ -537,6 +537,11 @@
       <w:pPr>
         <w:jc w:val="both"/>
       </w:pPr>
+    </w:p>
+    <w:p>
+      <w:pPr>
+        <w:jc w:val="both"/>
+      </w:pPr>
       <w:r>
         <w:t>Electricity Bill</w:t>
       </w:r>
@@ -591,8 +596,19 @@
         <w:jc w:val="both"/>
       </w:pPr>
       <w:r>
-        <w:t>Output: ₹1750</w:t>
-      </w:r>
+        <w:t>Output: ₹1</w:t>
+      </w:r>
+      <w:r>
+        <w:t>3</w:t>
+      </w:r>
+      <w:r>
+        <w:t>50</w:t>
+      </w:r>
+    </w:p>
+    <w:p>
+      <w:pPr>
+        <w:jc w:val="both"/>
+      </w:pPr>
     </w:p>
     <w:p>
       <w:pPr>
@@ -697,48 +713,721 @@
         <w:jc w:val="both"/>
       </w:pPr>
       <w:r>
+        <w:t>₹2,50,000–₹5,00,000: 5% tax</w:t>
+      </w:r>
+    </w:p>
+    <w:p>
+      <w:pPr>
+        <w:jc w:val="both"/>
+      </w:pPr>
+      <w:r>
+        <w:t>₹5,00,000–₹10,00,000: 20% tax</w:t>
+      </w:r>
+    </w:p>
+    <w:p>
+      <w:pPr>
+        <w:jc w:val="both"/>
+      </w:pPr>
+      <w:r>
+        <w:t>Above ₹10,00,000: 30% tax</w:t>
+      </w:r>
+    </w:p>
+    <w:p>
+      <w:pPr>
+        <w:jc w:val="both"/>
+      </w:pPr>
+      <w:r>
+        <w:t>Example Input: ₹6,50,000</w:t>
+      </w:r>
+    </w:p>
+    <w:p>
+      <w:pPr>
+        <w:jc w:val="both"/>
+      </w:pPr>
+      <w:r>
+        <w:t>Output: ₹65,000</w:t>
+      </w:r>
+    </w:p>
+    <w:p>
+      <w:pPr>
+        <w:jc w:val="both"/>
+      </w:pPr>
+      <w:r>
+        <w:t>3. Nested Condition Statement</w:t>
+      </w:r>
+    </w:p>
+    <w:p>
+      <w:pPr>
+        <w:jc w:val="both"/>
+      </w:pPr>
+      <w:r>
+        <w:t>Easy</w:t>
+      </w:r>
+    </w:p>
+    <w:p>
+      <w:pPr>
+        <w:jc w:val="both"/>
+      </w:pPr>
+      <w:r>
+        <w:t>Voter Eligibility with ID Check</w:t>
+      </w:r>
+    </w:p>
+    <w:p>
+      <w:pPr>
+        <w:jc w:val="both"/>
+      </w:pPr>
+      <w:r>
+        <w:t>Check if a person is eligible to vote (age &gt;= 18) and has a valid voter ID.</w:t>
+      </w:r>
+    </w:p>
+    <w:p>
+      <w:pPr>
+        <w:jc w:val="both"/>
+      </w:pPr>
+      <w:r>
+        <w:t>Example Input: Age: 20, Has ID: Yes</w:t>
+      </w:r>
+    </w:p>
+    <w:p>
+      <w:pPr>
+        <w:jc w:val="both"/>
+      </w:pPr>
+      <w:r>
+        <w:t>Output: Eligible to vote</w:t>
+      </w:r>
+    </w:p>
+    <w:p>
+      <w:pPr>
+        <w:jc w:val="both"/>
+      </w:pPr>
+    </w:p>
+    <w:p>
+      <w:pPr>
+        <w:jc w:val="both"/>
+      </w:pPr>
+      <w:r>
+        <w:t>Number Range Check</w:t>
+      </w:r>
+    </w:p>
+    <w:p>
+      <w:pPr>
+        <w:jc w:val="both"/>
+      </w:pPr>
+      <w:r>
+        <w:t>Write a program to check if a number is positive, and if so, whether it's even or odd.</w:t>
+      </w:r>
+    </w:p>
+    <w:p>
+      <w:pPr>
+        <w:jc w:val="both"/>
+      </w:pPr>
+      <w:r>
+        <w:t>Example Input: 4</w:t>
+      </w:r>
+    </w:p>
+    <w:p>
+      <w:pPr>
+        <w:jc w:val="both"/>
+      </w:pPr>
+      <w:r>
+        <w:t>Output: Positive and Even</w:t>
+      </w:r>
+    </w:p>
+    <w:p>
+      <w:pPr>
+        <w:jc w:val="both"/>
+      </w:pPr>
+    </w:p>
+    <w:p>
+      <w:pPr>
+        <w:jc w:val="both"/>
+      </w:pPr>
+      <w:r>
+        <w:t>Intermediate</w:t>
+      </w:r>
+    </w:p>
+    <w:p>
+      <w:pPr>
+        <w:jc w:val="both"/>
+      </w:pPr>
+      <w:r>
+        <w:t>Scholarship Eligibility</w:t>
+      </w:r>
+    </w:p>
+    <w:p>
+      <w:pPr>
+        <w:jc w:val="both"/>
+      </w:pPr>
+      <w:r>
+        <w:t>Check if a student is eligible for a scholarship:</w:t>
+      </w:r>
+    </w:p>
+    <w:p>
+      <w:pPr>
+        <w:jc w:val="both"/>
+      </w:pPr>
+    </w:p>
+    <w:p>
+      <w:pPr>
+        <w:jc w:val="both"/>
+      </w:pPr>
+      <w:r>
+        <w:t>If marks &gt;= 90: Full Scholarship</w:t>
+      </w:r>
+    </w:p>
+    <w:p>
+      <w:pPr>
+        <w:jc w:val="both"/>
+      </w:pPr>
+      <w:r>
+        <w:t>If marks &gt;= 75 but &lt; 90: Half Scholarship</w:t>
+      </w:r>
+    </w:p>
+    <w:p>
+      <w:pPr>
+        <w:jc w:val="both"/>
+      </w:pPr>
+      <w:r>
+        <w:t>Else: No Scholarship</w:t>
+      </w:r>
+    </w:p>
+    <w:p>
+      <w:pPr>
+        <w:jc w:val="both"/>
+      </w:pPr>
+      <w:r>
+        <w:t>Example Input: 80</w:t>
+      </w:r>
+    </w:p>
+    <w:p>
+      <w:pPr>
+        <w:jc w:val="both"/>
+      </w:pPr>
+      <w:r>
+        <w:t>Output: Half Scholarship</w:t>
+      </w:r>
+    </w:p>
+    <w:p>
+      <w:pPr>
+        <w:jc w:val="both"/>
+      </w:pPr>
+      <w:r>
+        <w:t>Triangle Validity</w:t>
+      </w:r>
+    </w:p>
+    <w:p>
+      <w:pPr>
+        <w:jc w:val="both"/>
+      </w:pPr>
+      <w:r>
+        <w:t>Check if three sides can form a triangle. If valid, determine its type (Equilateral, Isosceles, Scalene).</w:t>
+      </w:r>
+    </w:p>
+    <w:p>
+      <w:pPr>
+        <w:jc w:val="both"/>
+      </w:pPr>
+      <w:r>
+        <w:t>Example Input: 3, 4, 5</w:t>
+      </w:r>
+    </w:p>
+    <w:p>
+      <w:pPr>
+        <w:jc w:val="both"/>
+      </w:pPr>
+      <w:r>
+        <w:t>Output: Scalene</w:t>
+      </w:r>
+    </w:p>
+    <w:p>
+      <w:pPr>
+        <w:jc w:val="both"/>
+      </w:pPr>
+    </w:p>
+    <w:p>
+      <w:pPr>
+        <w:jc w:val="both"/>
+      </w:pPr>
+      <w:r>
+        <w:t>Hard</w:t>
+      </w:r>
+    </w:p>
+    <w:p>
+      <w:pPr>
+        <w:jc w:val="both"/>
+      </w:pPr>
+      <w:r>
+        <w:t>Number Classification</w:t>
+      </w:r>
+    </w:p>
+    <w:p>
+      <w:pPr>
+        <w:jc w:val="both"/>
+      </w:pPr>
+      <w:r>
+        <w:t>Check if a number is:</w:t>
+      </w:r>
+    </w:p>
+    <w:p>
+      <w:pPr>
+        <w:jc w:val="both"/>
+      </w:pPr>
+    </w:p>
+    <w:p>
+      <w:pPr>
+        <w:jc w:val="both"/>
+      </w:pPr>
+      <w:r>
+        <w:t>Positive or Negative</w:t>
+      </w:r>
+    </w:p>
+    <w:p>
+      <w:pPr>
+        <w:jc w:val="both"/>
+      </w:pPr>
+      <w:r>
+        <w:t>Prime or Not</w:t>
+      </w:r>
+    </w:p>
+    <w:p>
+      <w:pPr>
+        <w:jc w:val="both"/>
+      </w:pPr>
+      <w:r>
+        <w:t>Example Input: 7</w:t>
+      </w:r>
+    </w:p>
+    <w:p>
+      <w:pPr>
+        <w:jc w:val="both"/>
+      </w:pPr>
+      <w:r>
+        <w:t>Output: Positive and Prime</w:t>
+      </w:r>
+    </w:p>
+    <w:p>
+      <w:pPr>
+        <w:jc w:val="both"/>
+      </w:pPr>
+      <w:r>
+        <w:t>Library Fine System</w:t>
+      </w:r>
+    </w:p>
+    <w:p>
+      <w:pPr>
+        <w:jc w:val="both"/>
+      </w:pPr>
+      <w:r>
+        <w:t>Write a program to calculate library fines:</w:t>
+      </w:r>
+    </w:p>
+    <w:p>
+      <w:pPr>
+        <w:jc w:val="both"/>
+      </w:pPr>
+    </w:p>
+    <w:p>
+      <w:pPr>
+        <w:jc w:val="both"/>
+      </w:pPr>
+      <w:r>
+        <w:t>Return within due date: No fine</w:t>
+      </w:r>
+    </w:p>
+    <w:p>
+      <w:pPr>
+        <w:jc w:val="both"/>
+      </w:pPr>
+      <w:r>
+        <w:t>Return 1–5 days late: ₹5/day</w:t>
+      </w:r>
+    </w:p>
+    <w:p>
+      <w:pPr>
+        <w:jc w:val="both"/>
+      </w:pPr>
+      <w:r>
+        <w:t>Return 6–10 days late: ₹10/day</w:t>
+      </w:r>
+    </w:p>
+    <w:p>
+      <w:pPr>
+        <w:jc w:val="both"/>
+      </w:pPr>
+      <w:r>
+        <w:t>Return after 10 days: Membership canceled</w:t>
+      </w:r>
+    </w:p>
+    <w:p>
+      <w:pPr>
+        <w:jc w:val="both"/>
+      </w:pPr>
+      <w:r>
+        <w:t>Example Input: 7 days late</w:t>
+      </w:r>
+    </w:p>
+    <w:p>
+      <w:pPr>
+        <w:jc w:val="both"/>
+      </w:pPr>
+      <w:r>
+        <w:t>Output: ₹70</w:t>
+      </w:r>
+    </w:p>
+    <w:p>
+      <w:pPr>
+        <w:jc w:val="both"/>
+      </w:pPr>
+      <w:r>
+        <w:t>4. Switch Statement</w:t>
+      </w:r>
+    </w:p>
+    <w:p>
+      <w:pPr>
+        <w:jc w:val="both"/>
+      </w:pPr>
+      <w:r>
+        <w:t>Easy</w:t>
+      </w:r>
+    </w:p>
+    <w:p>
+      <w:pPr>
+        <w:jc w:val="both"/>
+      </w:pPr>
+      <w:r>
+        <w:t>Day of the Week</w:t>
+      </w:r>
+    </w:p>
+    <w:p>
+      <w:pPr>
+        <w:jc w:val="both"/>
+      </w:pPr>
+      <w:r>
+        <w:t>Write a program that takes a number (1–7) and prints the corresponding day of the week.</w:t>
+      </w:r>
+    </w:p>
+    <w:p>
+      <w:pPr>
+        <w:jc w:val="both"/>
+      </w:pPr>
+      <w:r>
+        <w:t>Example Input: 3</w:t>
+      </w:r>
+    </w:p>
+    <w:p>
+      <w:pPr>
+        <w:jc w:val="both"/>
+      </w:pPr>
+      <w:r>
+        <w:t>Output: Wednesday</w:t>
+      </w:r>
+    </w:p>
+    <w:p>
+      <w:pPr>
+        <w:jc w:val="both"/>
+      </w:pPr>
+    </w:p>
+    <w:p>
+      <w:pPr>
+        <w:jc w:val="both"/>
+      </w:pPr>
+      <w:r>
+        <w:t>Month Name</w:t>
+      </w:r>
+    </w:p>
+    <w:p>
+      <w:pPr>
+        <w:jc w:val="both"/>
+      </w:pPr>
+      <w:r>
+        <w:t>Write a program to print the name of the month based on a number (1–12).</w:t>
+      </w:r>
+    </w:p>
+    <w:p>
+      <w:pPr>
+        <w:jc w:val="both"/>
+      </w:pPr>
+      <w:r>
+        <w:t>Example Input: 5</w:t>
+      </w:r>
+    </w:p>
+    <w:p>
+      <w:pPr>
+        <w:jc w:val="both"/>
+      </w:pPr>
+      <w:r>
+        <w:t>Output: May</w:t>
+      </w:r>
+    </w:p>
+    <w:p>
+      <w:pPr>
+        <w:jc w:val="both"/>
+      </w:pPr>
+    </w:p>
+    <w:p>
+      <w:pPr>
+        <w:jc w:val="both"/>
+      </w:pPr>
+      <w:r>
+        <w:t>Intermediate</w:t>
+      </w:r>
+    </w:p>
+    <w:p>
+      <w:pPr>
+        <w:jc w:val="both"/>
+      </w:pPr>
+      <w:r>
+        <w:t>Simple Calculator</w:t>
+      </w:r>
+    </w:p>
+    <w:p>
+      <w:pPr>
+        <w:jc w:val="both"/>
+      </w:pPr>
+      <w:r>
+        <w:t>Create a calculator using a switch statement for basic operations (+, -, *, /).</w:t>
+      </w:r>
+    </w:p>
+    <w:p>
+      <w:pPr>
+        <w:jc w:val="both"/>
+      </w:pPr>
+      <w:r>
+        <w:t>Example Input: 10, 20, "+"</w:t>
+      </w:r>
+    </w:p>
+    <w:p>
+      <w:pPr>
+        <w:jc w:val="both"/>
+      </w:pPr>
+      <w:r>
+        <w:t>Output: 30</w:t>
+      </w:r>
+    </w:p>
+    <w:p>
+      <w:pPr>
+        <w:jc w:val="both"/>
+      </w:pPr>
+    </w:p>
+    <w:p>
+      <w:pPr>
+        <w:jc w:val="both"/>
+      </w:pPr>
+      <w:r>
+        <w:t>Seasons Based on Month</w:t>
+      </w:r>
+    </w:p>
+    <w:p>
+      <w:pPr>
+        <w:jc w:val="both"/>
+      </w:pPr>
+      <w:r>
+        <w:t>Print the season based on the month:</w:t>
+      </w:r>
+    </w:p>
+    <w:p>
+      <w:pPr>
+        <w:jc w:val="both"/>
+      </w:pPr>
+    </w:p>
+    <w:p>
+      <w:pPr>
+        <w:jc w:val="both"/>
+      </w:pPr>
+      <w:r>
+        <w:t>3–5: Spring</w:t>
+      </w:r>
+    </w:p>
+    <w:p>
+      <w:pPr>
+        <w:jc w:val="both"/>
+      </w:pPr>
+      <w:r>
+        <w:t>6–8: Summer</w:t>
+      </w:r>
+    </w:p>
+    <w:p>
+      <w:pPr>
+        <w:jc w:val="both"/>
+      </w:pPr>
+      <w:r>
+        <w:t>9–11: Autumn</w:t>
+      </w:r>
+    </w:p>
+    <w:p>
+      <w:pPr>
+        <w:jc w:val="both"/>
+      </w:pPr>
+      <w:r>
+        <w:t>12–2: Winter</w:t>
+      </w:r>
+    </w:p>
+    <w:p>
+      <w:pPr>
+        <w:jc w:val="both"/>
+      </w:pPr>
+      <w:r>
+        <w:t>Example Input: 6</w:t>
+      </w:r>
+    </w:p>
+    <w:p>
+      <w:pPr>
+        <w:jc w:val="both"/>
+      </w:pPr>
+      <w:r>
+        <w:t>Output: Summer</w:t>
+      </w:r>
+    </w:p>
+    <w:p>
+      <w:pPr>
+        <w:jc w:val="both"/>
+      </w:pPr>
+      <w:r>
+        <w:t>Hard</w:t>
+      </w:r>
+    </w:p>
+    <w:p>
+      <w:pPr>
+        <w:jc w:val="both"/>
+      </w:pPr>
+      <w:r>
+        <w:t>Grade Converter</w:t>
+      </w:r>
+    </w:p>
+    <w:p>
+      <w:pPr>
+        <w:jc w:val="both"/>
+      </w:pPr>
+      <w:r>
+        <w:t>Convert marks to grades using a switch:</w:t>
+      </w:r>
+    </w:p>
+    <w:p>
+      <w:pPr>
+        <w:jc w:val="both"/>
+      </w:pPr>
+    </w:p>
+    <w:p>
+      <w:pPr>
+        <w:jc w:val="both"/>
+      </w:pPr>
+      <w:r>
+        <w:t>90–100: A</w:t>
+      </w:r>
+    </w:p>
+    <w:p>
+      <w:pPr>
+        <w:jc w:val="both"/>
+      </w:pPr>
+      <w:r>
+        <w:t>80–89: B</w:t>
+      </w:r>
+    </w:p>
+    <w:p>
+      <w:pPr>
+        <w:jc w:val="both"/>
+      </w:pPr>
+      <w:r>
+        <w:t>70–79: C</w:t>
+      </w:r>
+    </w:p>
+    <w:p>
+      <w:pPr>
+        <w:jc w:val="both"/>
+      </w:pPr>
+      <w:r>
+        <w:t>Below 70: Fail</w:t>
+      </w:r>
+    </w:p>
+    <w:p>
+      <w:pPr>
+        <w:jc w:val="both"/>
+      </w:pPr>
+      <w:r>
+        <w:t>Example Input: 85</w:t>
+      </w:r>
+    </w:p>
+    <w:p>
+      <w:pPr>
+        <w:jc w:val="both"/>
+      </w:pPr>
+      <w:r>
+        <w:t>Output: B</w:t>
+      </w:r>
+    </w:p>
+    <w:p>
+      <w:pPr>
+        <w:jc w:val="both"/>
+      </w:pPr>
+      <w:r>
         <w:lastRenderedPageBreak/>
-        <w:t>₹2,50,000–₹5,00,000: 5% tax</w:t>
-      </w:r>
-    </w:p>
-    <w:p>
-      <w:pPr>
-        <w:jc w:val="both"/>
-      </w:pPr>
-      <w:r>
-        <w:t>₹5,00,000–₹10,00,000: 20% tax</w:t>
-      </w:r>
-    </w:p>
-    <w:p>
-      <w:pPr>
-        <w:jc w:val="both"/>
-      </w:pPr>
-      <w:r>
-        <w:t>Above ₹10,00,000: 30% tax</w:t>
-      </w:r>
-    </w:p>
-    <w:p>
-      <w:pPr>
-        <w:jc w:val="both"/>
-      </w:pPr>
-      <w:r>
-        <w:t>Example Input: ₹6,50,000</w:t>
-      </w:r>
-    </w:p>
-    <w:p>
-      <w:pPr>
-        <w:jc w:val="both"/>
-      </w:pPr>
-      <w:r>
-        <w:t>Output: ₹65,000</w:t>
-      </w:r>
-    </w:p>
-    <w:p>
-      <w:pPr>
-        <w:jc w:val="both"/>
-      </w:pPr>
-      <w:r>
-        <w:t>3. Nested Condition Statement</w:t>
+        <w:t>Menu-Driven Program</w:t>
+      </w:r>
+    </w:p>
+    <w:p>
+      <w:pPr>
+        <w:jc w:val="both"/>
+      </w:pPr>
+      <w:r>
+        <w:t>Create a menu-based program using switch:</w:t>
+      </w:r>
+    </w:p>
+    <w:p>
+      <w:pPr>
+        <w:jc w:val="both"/>
+      </w:pPr>
+    </w:p>
+    <w:p>
+      <w:pPr>
+        <w:jc w:val="both"/>
+      </w:pPr>
+      <w:r>
+        <w:t>1: Add two numbers</w:t>
+      </w:r>
+    </w:p>
+    <w:p>
+      <w:pPr>
+        <w:jc w:val="both"/>
+      </w:pPr>
+      <w:r>
+        <w:t>2: Find the square of a number</w:t>
+      </w:r>
+    </w:p>
+    <w:p>
+      <w:pPr>
+        <w:jc w:val="both"/>
+      </w:pPr>
+      <w:r>
+        <w:t>3: Exit</w:t>
+      </w:r>
+    </w:p>
+    <w:p>
+      <w:pPr>
+        <w:jc w:val="both"/>
+      </w:pPr>
+      <w:r>
+        <w:t>Example Input: 1, 10, 20</w:t>
+      </w:r>
+    </w:p>
+    <w:p>
+      <w:pPr>
+        <w:jc w:val="both"/>
+      </w:pPr>
+      <w:r>
+        <w:t>Output: 30</w:t>
+      </w:r>
+    </w:p>
+    <w:p>
+      <w:pPr>
+        <w:jc w:val="both"/>
+      </w:pPr>
+    </w:p>
+    <w:p>
+      <w:pPr>
+        <w:jc w:val="both"/>
+      </w:pPr>
+      <w:r>
+        <w:t>1. For Loop</w:t>
       </w:r>
     </w:p>
     <w:p>
@@ -754,52 +1443,421 @@
         <w:jc w:val="both"/>
       </w:pPr>
       <w:r>
-        <w:t>Voter Eligibility with ID Check</w:t>
-      </w:r>
-    </w:p>
-    <w:p>
-      <w:pPr>
-        <w:jc w:val="both"/>
-      </w:pPr>
-      <w:r>
-        <w:t>Check if a person is eligible to vote (age &gt;= 18) and has a valid voter ID.</w:t>
-      </w:r>
-    </w:p>
-    <w:p>
-      <w:pPr>
-        <w:jc w:val="both"/>
-      </w:pPr>
-      <w:r>
-        <w:t>Example Input: Age: 20, Has ID: Yes</w:t>
-      </w:r>
-    </w:p>
-    <w:p>
-      <w:pPr>
-        <w:jc w:val="both"/>
-      </w:pPr>
-      <w:r>
-        <w:t>Output: Eligible to vote</w:t>
-      </w:r>
-    </w:p>
-    <w:p>
-      <w:pPr>
-        <w:jc w:val="both"/>
-      </w:pPr>
-    </w:p>
-    <w:p>
-      <w:pPr>
-        <w:jc w:val="both"/>
-      </w:pPr>
-      <w:r>
-        <w:t>Number Range Check</w:t>
-      </w:r>
-    </w:p>
-    <w:p>
-      <w:pPr>
-        <w:jc w:val="both"/>
-      </w:pPr>
-      <w:r>
-        <w:t>Write a program to check if a number is positive, and if so, whether it's even or odd.</w:t>
+        <w:t>Print Numbers from 1 to 10</w:t>
+      </w:r>
+    </w:p>
+    <w:p>
+      <w:pPr>
+        <w:jc w:val="both"/>
+      </w:pPr>
+      <w:r>
+        <w:t>Write a program to print all numbers from 1 to 10 using a for loop.</w:t>
+      </w:r>
+    </w:p>
+    <w:p>
+      <w:pPr>
+        <w:jc w:val="both"/>
+      </w:pPr>
+      <w:r>
+        <w:t>Example Output:</w:t>
+      </w:r>
+    </w:p>
+    <w:p>
+      <w:pPr>
+        <w:jc w:val="both"/>
+      </w:pPr>
+      <w:r>
+        <w:t>1 2 3 4 5 6 7 8 9 10</w:t>
+      </w:r>
+    </w:p>
+    <w:p>
+      <w:pPr>
+        <w:jc w:val="both"/>
+      </w:pPr>
+    </w:p>
+    <w:p>
+      <w:pPr>
+        <w:jc w:val="both"/>
+      </w:pPr>
+      <w:r>
+        <w:t>Sum of First N Numbers</w:t>
+      </w:r>
+    </w:p>
+    <w:p>
+      <w:pPr>
+        <w:jc w:val="both"/>
+      </w:pPr>
+      <w:r>
+        <w:t>Write a program to calculate the sum of the first N natural numbers.</w:t>
+      </w:r>
+    </w:p>
+    <w:p>
+      <w:pPr>
+        <w:jc w:val="both"/>
+      </w:pPr>
+      <w:r>
+        <w:t>Example Input: N = 5</w:t>
+      </w:r>
+    </w:p>
+    <w:p>
+      <w:pPr>
+        <w:jc w:val="both"/>
+      </w:pPr>
+      <w:r>
+        <w:t>Output: 15</w:t>
+      </w:r>
+    </w:p>
+    <w:p>
+      <w:pPr>
+        <w:jc w:val="both"/>
+      </w:pPr>
+    </w:p>
+    <w:p>
+      <w:pPr>
+        <w:jc w:val="both"/>
+      </w:pPr>
+      <w:r>
+        <w:t>Intermediate</w:t>
+      </w:r>
+    </w:p>
+    <w:p>
+      <w:pPr>
+        <w:jc w:val="both"/>
+      </w:pPr>
+      <w:r>
+        <w:t>Print Multiplication Table</w:t>
+      </w:r>
+    </w:p>
+    <w:p>
+      <w:pPr>
+        <w:jc w:val="both"/>
+      </w:pPr>
+      <w:r>
+        <w:t>Write a program to print the multiplication table for a given number.</w:t>
+      </w:r>
+    </w:p>
+    <w:p>
+      <w:pPr>
+        <w:jc w:val="both"/>
+      </w:pPr>
+      <w:r>
+        <w:t>Example Input: 5</w:t>
+      </w:r>
+    </w:p>
+    <w:p>
+      <w:pPr>
+        <w:jc w:val="both"/>
+      </w:pPr>
+      <w:r>
+        <w:t>Example Output:</w:t>
+      </w:r>
+    </w:p>
+    <w:p>
+      <w:pPr>
+        <w:jc w:val="both"/>
+      </w:pPr>
+      <w:r>
+        <w:t>5 x 1 = 5</w:t>
+      </w:r>
+    </w:p>
+    <w:p>
+      <w:pPr>
+        <w:jc w:val="both"/>
+      </w:pPr>
+      <w:r>
+        <w:t>5 x 2 = 10</w:t>
+      </w:r>
+    </w:p>
+    <w:p>
+      <w:pPr>
+        <w:jc w:val="both"/>
+      </w:pPr>
+      <w:r>
+        <w:t>...</w:t>
+      </w:r>
+    </w:p>
+    <w:p>
+      <w:pPr>
+        <w:jc w:val="both"/>
+      </w:pPr>
+      <w:r>
+        <w:t>5 x 10 = 50</w:t>
+      </w:r>
+    </w:p>
+    <w:p>
+      <w:pPr>
+        <w:jc w:val="both"/>
+      </w:pPr>
+    </w:p>
+    <w:p>
+      <w:pPr>
+        <w:jc w:val="both"/>
+      </w:pPr>
+      <w:r>
+        <w:t>Print Array Elements</w:t>
+      </w:r>
+    </w:p>
+    <w:p>
+      <w:pPr>
+        <w:jc w:val="both"/>
+      </w:pPr>
+      <w:r>
+        <w:t>Write a program to print all elements of an array.</w:t>
+      </w:r>
+    </w:p>
+    <w:p>
+      <w:pPr>
+        <w:jc w:val="both"/>
+      </w:pPr>
+      <w:r>
+        <w:t>Example Input: [3, 5, 7, 9]</w:t>
+      </w:r>
+    </w:p>
+    <w:p>
+      <w:pPr>
+        <w:jc w:val="both"/>
+      </w:pPr>
+      <w:r>
+        <w:t>Example Output: 3 5 7 9</w:t>
+      </w:r>
+    </w:p>
+    <w:p>
+      <w:pPr>
+        <w:jc w:val="both"/>
+      </w:pPr>
+    </w:p>
+    <w:p>
+      <w:pPr>
+        <w:jc w:val="both"/>
+      </w:pPr>
+      <w:r>
+        <w:t>Hard</w:t>
+      </w:r>
+    </w:p>
+    <w:p>
+      <w:pPr>
+        <w:jc w:val="both"/>
+      </w:pPr>
+      <w:r>
+        <w:t>Prime Numbers in a Range</w:t>
+      </w:r>
+    </w:p>
+    <w:p>
+      <w:pPr>
+        <w:jc w:val="both"/>
+      </w:pPr>
+      <w:r>
+        <w:t>Write a program to find all prime numbers between 1 and 100.</w:t>
+      </w:r>
+    </w:p>
+    <w:p>
+      <w:pPr>
+        <w:jc w:val="both"/>
+      </w:pPr>
+      <w:r>
+        <w:t>Example Output: 2 3 5 7 11 ...</w:t>
+      </w:r>
+    </w:p>
+    <w:p>
+      <w:pPr>
+        <w:jc w:val="both"/>
+      </w:pPr>
+    </w:p>
+    <w:p>
+      <w:pPr>
+        <w:jc w:val="both"/>
+      </w:pPr>
+      <w:r>
+        <w:t>Reverse an Array</w:t>
+      </w:r>
+    </w:p>
+    <w:p>
+      <w:pPr>
+        <w:jc w:val="both"/>
+      </w:pPr>
+      <w:r>
+        <w:t>Write a program to reverse an array using a for loop.</w:t>
+      </w:r>
+    </w:p>
+    <w:p>
+      <w:pPr>
+        <w:jc w:val="both"/>
+      </w:pPr>
+      <w:r>
+        <w:t>Example Input: [1, 2, 3, 4]</w:t>
+      </w:r>
+    </w:p>
+    <w:p>
+      <w:pPr>
+        <w:jc w:val="both"/>
+      </w:pPr>
+      <w:r>
+        <w:lastRenderedPageBreak/>
+        <w:t>Example Output: [4, 3, 2, 1]</w:t>
+      </w:r>
+    </w:p>
+    <w:p>
+      <w:pPr>
+        <w:jc w:val="both"/>
+      </w:pPr>
+    </w:p>
+    <w:p>
+      <w:pPr>
+        <w:jc w:val="both"/>
+      </w:pPr>
+      <w:r>
+        <w:t>2. While Loop</w:t>
+      </w:r>
+    </w:p>
+    <w:p>
+      <w:pPr>
+        <w:jc w:val="both"/>
+      </w:pPr>
+      <w:r>
+        <w:t>Easy</w:t>
+      </w:r>
+    </w:p>
+    <w:p>
+      <w:pPr>
+        <w:jc w:val="both"/>
+      </w:pPr>
+      <w:r>
+        <w:t>Print Numbers from 1 to N</w:t>
+      </w:r>
+    </w:p>
+    <w:p>
+      <w:pPr>
+        <w:jc w:val="both"/>
+      </w:pPr>
+      <w:r>
+        <w:t>Write a program to print numbers from 1 to N using a while loop.</w:t>
+      </w:r>
+    </w:p>
+    <w:p>
+      <w:pPr>
+        <w:jc w:val="both"/>
+      </w:pPr>
+      <w:r>
+        <w:t>Example Input: N = 5</w:t>
+      </w:r>
+    </w:p>
+    <w:p>
+      <w:pPr>
+        <w:jc w:val="both"/>
+      </w:pPr>
+      <w:r>
+        <w:t>Output: 1 2 3 4 5</w:t>
+      </w:r>
+    </w:p>
+    <w:p>
+      <w:pPr>
+        <w:jc w:val="both"/>
+      </w:pPr>
+    </w:p>
+    <w:p>
+      <w:pPr>
+        <w:jc w:val="both"/>
+      </w:pPr>
+      <w:r>
+        <w:t>Count Digits in a Number</w:t>
+      </w:r>
+    </w:p>
+    <w:p>
+      <w:pPr>
+        <w:jc w:val="both"/>
+      </w:pPr>
+      <w:r>
+        <w:t xml:space="preserve">Write a program to count the number of digits </w:t>
+      </w:r>
+      <w:proofErr w:type="gramStart"/>
+      <w:r>
+        <w:t>in a given</w:t>
+      </w:r>
+      <w:proofErr w:type="gramEnd"/>
+      <w:r>
+        <w:t xml:space="preserve"> number.</w:t>
+      </w:r>
+    </w:p>
+    <w:p>
+      <w:pPr>
+        <w:jc w:val="both"/>
+      </w:pPr>
+      <w:r>
+        <w:t>Example Input: 12345</w:t>
+      </w:r>
+    </w:p>
+    <w:p>
+      <w:pPr>
+        <w:jc w:val="both"/>
+      </w:pPr>
+      <w:r>
+        <w:t>Output: 5</w:t>
+      </w:r>
+    </w:p>
+    <w:p>
+      <w:pPr>
+        <w:jc w:val="both"/>
+      </w:pPr>
+    </w:p>
+    <w:p>
+      <w:pPr>
+        <w:jc w:val="both"/>
+      </w:pPr>
+      <w:r>
+        <w:t>Intermediate</w:t>
+      </w:r>
+    </w:p>
+    <w:p>
+      <w:pPr>
+        <w:jc w:val="both"/>
+      </w:pPr>
+      <w:r>
+        <w:t>Sum of Digits</w:t>
+      </w:r>
+    </w:p>
+    <w:p>
+      <w:pPr>
+        <w:jc w:val="both"/>
+      </w:pPr>
+      <w:r>
+        <w:t>Write a program to calculate the sum of digits of a number using a while loop.</w:t>
+      </w:r>
+    </w:p>
+    <w:p>
+      <w:pPr>
+        <w:jc w:val="both"/>
+      </w:pPr>
+      <w:r>
+        <w:t>Example Input: 123</w:t>
+      </w:r>
+    </w:p>
+    <w:p>
+      <w:pPr>
+        <w:jc w:val="both"/>
+      </w:pPr>
+      <w:r>
+        <w:t>Output: 6</w:t>
+      </w:r>
+    </w:p>
+    <w:p>
+      <w:pPr>
+        <w:jc w:val="both"/>
+      </w:pPr>
+    </w:p>
+    <w:p>
+      <w:pPr>
+        <w:jc w:val="both"/>
+      </w:pPr>
+      <w:r>
+        <w:t>Factorial Calculation</w:t>
+      </w:r>
+    </w:p>
+    <w:p>
+      <w:pPr>
+        <w:jc w:val="both"/>
+      </w:pPr>
+      <w:r>
+        <w:t>Write a program to calculate the factorial of a number using a while loop.</w:t>
       </w:r>
     </w:p>
     <w:p>
@@ -815,7 +1873,180 @@
         <w:jc w:val="both"/>
       </w:pPr>
       <w:r>
-        <w:t>Output: Positive and Even</w:t>
+        <w:t>Output: 24</w:t>
+      </w:r>
+    </w:p>
+    <w:p>
+      <w:pPr>
+        <w:jc w:val="both"/>
+      </w:pPr>
+    </w:p>
+    <w:p>
+      <w:pPr>
+        <w:jc w:val="both"/>
+      </w:pPr>
+      <w:r>
+        <w:t>Hard</w:t>
+      </w:r>
+    </w:p>
+    <w:p>
+      <w:pPr>
+        <w:jc w:val="both"/>
+      </w:pPr>
+      <w:r>
+        <w:t>Fibonacci Sequence</w:t>
+      </w:r>
+    </w:p>
+    <w:p>
+      <w:pPr>
+        <w:jc w:val="both"/>
+      </w:pPr>
+      <w:r>
+        <w:t>Write a program to print the first N terms of the Fibonacci sequence using a while loop.</w:t>
+      </w:r>
+    </w:p>
+    <w:p>
+      <w:pPr>
+        <w:jc w:val="both"/>
+      </w:pPr>
+      <w:r>
+        <w:t>Example Input: N = 5</w:t>
+      </w:r>
+    </w:p>
+    <w:p>
+      <w:pPr>
+        <w:jc w:val="both"/>
+      </w:pPr>
+      <w:r>
+        <w:t>Example Output: 0 1 1 2 3</w:t>
+      </w:r>
+    </w:p>
+    <w:p>
+      <w:pPr>
+        <w:jc w:val="both"/>
+      </w:pPr>
+    </w:p>
+    <w:p>
+      <w:pPr>
+        <w:jc w:val="both"/>
+      </w:pPr>
+      <w:r>
+        <w:t>Reverse a Number</w:t>
+      </w:r>
+    </w:p>
+    <w:p>
+      <w:pPr>
+        <w:jc w:val="both"/>
+      </w:pPr>
+      <w:r>
+        <w:t>Write a program to reverse a given number using a while loop.</w:t>
+      </w:r>
+    </w:p>
+    <w:p>
+      <w:pPr>
+        <w:jc w:val="both"/>
+      </w:pPr>
+      <w:r>
+        <w:t>Example Input: 1234</w:t>
+      </w:r>
+    </w:p>
+    <w:p>
+      <w:pPr>
+        <w:jc w:val="both"/>
+      </w:pPr>
+      <w:r>
+        <w:t>Output: 4321</w:t>
+      </w:r>
+    </w:p>
+    <w:p>
+      <w:pPr>
+        <w:jc w:val="both"/>
+      </w:pPr>
+    </w:p>
+    <w:p>
+      <w:pPr>
+        <w:jc w:val="both"/>
+      </w:pPr>
+      <w:r>
+        <w:t>3. Do-While Loop</w:t>
+      </w:r>
+    </w:p>
+    <w:p>
+      <w:pPr>
+        <w:jc w:val="both"/>
+      </w:pPr>
+      <w:r>
+        <w:t>Easy</w:t>
+      </w:r>
+    </w:p>
+    <w:p>
+      <w:pPr>
+        <w:jc w:val="both"/>
+      </w:pPr>
+      <w:r>
+        <w:t>Print Numbers from 1 to N</w:t>
+      </w:r>
+    </w:p>
+    <w:p>
+      <w:pPr>
+        <w:jc w:val="both"/>
+      </w:pPr>
+      <w:r>
+        <w:t>Write a program to print numbers from 1 to N using a do-while loop.</w:t>
+      </w:r>
+    </w:p>
+    <w:p>
+      <w:pPr>
+        <w:jc w:val="both"/>
+      </w:pPr>
+      <w:r>
+        <w:t>Example Input: N = 5</w:t>
+      </w:r>
+    </w:p>
+    <w:p>
+      <w:pPr>
+        <w:jc w:val="both"/>
+      </w:pPr>
+      <w:r>
+        <w:t>Output: 1 2 3 4 5</w:t>
+      </w:r>
+    </w:p>
+    <w:p>
+      <w:pPr>
+        <w:jc w:val="both"/>
+      </w:pPr>
+    </w:p>
+    <w:p>
+      <w:pPr>
+        <w:jc w:val="both"/>
+      </w:pPr>
+      <w:r>
+        <w:t>Check Positive Number</w:t>
+      </w:r>
+    </w:p>
+    <w:p>
+      <w:pPr>
+        <w:jc w:val="both"/>
+      </w:pPr>
+      <w:r>
+        <w:lastRenderedPageBreak/>
+        <w:t>Write a program that keeps asking the user for a positive number until they enter one.</w:t>
+      </w:r>
+    </w:p>
+    <w:p>
+      <w:pPr>
+        <w:jc w:val="both"/>
+      </w:pPr>
+      <w:r>
+        <w:t>Example Input: -5, -3, 7</w:t>
+      </w:r>
+    </w:p>
+    <w:p>
+      <w:pPr>
+        <w:jc w:val="both"/>
+      </w:pPr>
+      <w:r>
+        <w:t>Output: 7</w:t>
       </w:r>
     </w:p>
     <w:p>
@@ -836,92 +2067,68 @@
         <w:jc w:val="both"/>
       </w:pPr>
       <w:r>
-        <w:t>Scholarship Eligibility</w:t>
-      </w:r>
-    </w:p>
-    <w:p>
-      <w:pPr>
-        <w:jc w:val="both"/>
-      </w:pPr>
-      <w:r>
-        <w:t>Check if a student is eligible for a scholarship:</w:t>
-      </w:r>
-    </w:p>
-    <w:p>
-      <w:pPr>
-        <w:jc w:val="both"/>
-      </w:pPr>
-    </w:p>
-    <w:p>
-      <w:pPr>
-        <w:jc w:val="both"/>
-      </w:pPr>
-      <w:r>
-        <w:t>If marks &gt;= 90: Full Scholarship</w:t>
-      </w:r>
-    </w:p>
-    <w:p>
-      <w:pPr>
-        <w:jc w:val="both"/>
-      </w:pPr>
-      <w:r>
-        <w:t>If marks &gt;= 75 but &lt; 90: Half Scholarship</w:t>
-      </w:r>
-    </w:p>
-    <w:p>
-      <w:pPr>
-        <w:jc w:val="both"/>
-      </w:pPr>
-      <w:r>
-        <w:t>Else: No Scholarship</w:t>
-      </w:r>
-    </w:p>
-    <w:p>
-      <w:pPr>
-        <w:jc w:val="both"/>
-      </w:pPr>
-      <w:r>
-        <w:t>Example Input: 80</w:t>
-      </w:r>
-    </w:p>
-    <w:p>
-      <w:pPr>
-        <w:jc w:val="both"/>
-      </w:pPr>
-      <w:r>
-        <w:t>Output: Half Scholarship</w:t>
-      </w:r>
-    </w:p>
-    <w:p>
-      <w:pPr>
-        <w:jc w:val="both"/>
-      </w:pPr>
-      <w:r>
-        <w:t>Triangle Validity</w:t>
-      </w:r>
-    </w:p>
-    <w:p>
-      <w:pPr>
-        <w:jc w:val="both"/>
-      </w:pPr>
-      <w:r>
-        <w:t>Check if three sides can form a triangle. If valid, determine its type (Equilateral, Isosceles, Scalene).</w:t>
-      </w:r>
-    </w:p>
-    <w:p>
-      <w:pPr>
-        <w:jc w:val="both"/>
-      </w:pPr>
-      <w:r>
-        <w:t>Example Input: 3, 4, 5</w:t>
-      </w:r>
-    </w:p>
-    <w:p>
-      <w:pPr>
-        <w:jc w:val="both"/>
-      </w:pPr>
-      <w:r>
-        <w:t>Output: Scalene</w:t>
+        <w:t>Sum of Even Numbers</w:t>
+      </w:r>
+    </w:p>
+    <w:p>
+      <w:pPr>
+        <w:jc w:val="both"/>
+      </w:pPr>
+      <w:r>
+        <w:t>Write a program to calculate the sum of all even numbers between 1 and N using a do-while loop.</w:t>
+      </w:r>
+    </w:p>
+    <w:p>
+      <w:pPr>
+        <w:jc w:val="both"/>
+      </w:pPr>
+      <w:r>
+        <w:t>Example Input: N = 10</w:t>
+      </w:r>
+    </w:p>
+    <w:p>
+      <w:pPr>
+        <w:jc w:val="both"/>
+      </w:pPr>
+      <w:r>
+        <w:t>Output: 30</w:t>
+      </w:r>
+    </w:p>
+    <w:p>
+      <w:pPr>
+        <w:jc w:val="both"/>
+      </w:pPr>
+    </w:p>
+    <w:p>
+      <w:pPr>
+        <w:jc w:val="both"/>
+      </w:pPr>
+      <w:r>
+        <w:t>Guess the Number</w:t>
+      </w:r>
+    </w:p>
+    <w:p>
+      <w:pPr>
+        <w:jc w:val="both"/>
+      </w:pPr>
+      <w:r>
+        <w:t>Write a program where the user guesses a random number between 1 and 10, and the program keeps prompting until they guess correctly.</w:t>
+      </w:r>
+    </w:p>
+    <w:p>
+      <w:pPr>
+        <w:jc w:val="both"/>
+      </w:pPr>
+      <w:r>
+        <w:t>Example Input: 5 (random number is 7), 7</w:t>
+      </w:r>
+    </w:p>
+    <w:p>
+      <w:pPr>
+        <w:jc w:val="both"/>
+      </w:pPr>
+      <w:r>
+        <w:t>Output: Correct!</w:t>
       </w:r>
     </w:p>
     <w:p>
@@ -942,1190 +2149,6 @@
         <w:jc w:val="both"/>
       </w:pPr>
       <w:r>
-        <w:t>Number Classification</w:t>
-      </w:r>
-    </w:p>
-    <w:p>
-      <w:pPr>
-        <w:jc w:val="both"/>
-      </w:pPr>
-      <w:r>
-        <w:t>Check if a number is:</w:t>
-      </w:r>
-    </w:p>
-    <w:p>
-      <w:pPr>
-        <w:jc w:val="both"/>
-      </w:pPr>
-    </w:p>
-    <w:p>
-      <w:pPr>
-        <w:jc w:val="both"/>
-      </w:pPr>
-      <w:r>
-        <w:t>Positive or Negative</w:t>
-      </w:r>
-    </w:p>
-    <w:p>
-      <w:pPr>
-        <w:jc w:val="both"/>
-      </w:pPr>
-      <w:r>
-        <w:t>Prime or Not</w:t>
-      </w:r>
-    </w:p>
-    <w:p>
-      <w:pPr>
-        <w:jc w:val="both"/>
-      </w:pPr>
-      <w:r>
-        <w:t>Example Input: 7</w:t>
-      </w:r>
-    </w:p>
-    <w:p>
-      <w:pPr>
-        <w:jc w:val="both"/>
-      </w:pPr>
-      <w:r>
-        <w:t>Output: Positive and Prime</w:t>
-      </w:r>
-    </w:p>
-    <w:p>
-      <w:pPr>
-        <w:jc w:val="both"/>
-      </w:pPr>
-      <w:r>
-        <w:t>Library Fine System</w:t>
-      </w:r>
-    </w:p>
-    <w:p>
-      <w:pPr>
-        <w:jc w:val="both"/>
-      </w:pPr>
-      <w:r>
-        <w:t>Write a program to calculate library fines:</w:t>
-      </w:r>
-    </w:p>
-    <w:p>
-      <w:pPr>
-        <w:jc w:val="both"/>
-      </w:pPr>
-    </w:p>
-    <w:p>
-      <w:pPr>
-        <w:jc w:val="both"/>
-      </w:pPr>
-      <w:r>
-        <w:t>Return within due date: No fine</w:t>
-      </w:r>
-    </w:p>
-    <w:p>
-      <w:pPr>
-        <w:jc w:val="both"/>
-      </w:pPr>
-      <w:r>
-        <w:lastRenderedPageBreak/>
-        <w:t>Return 1–5 days late: ₹5/day</w:t>
-      </w:r>
-    </w:p>
-    <w:p>
-      <w:pPr>
-        <w:jc w:val="both"/>
-      </w:pPr>
-      <w:r>
-        <w:t>Return 6–10 days late: ₹10/day</w:t>
-      </w:r>
-    </w:p>
-    <w:p>
-      <w:pPr>
-        <w:jc w:val="both"/>
-      </w:pPr>
-      <w:r>
-        <w:t>Return after 10 days: Membership canceled</w:t>
-      </w:r>
-    </w:p>
-    <w:p>
-      <w:pPr>
-        <w:jc w:val="both"/>
-      </w:pPr>
-      <w:r>
-        <w:t>Example Input: 7 days late</w:t>
-      </w:r>
-    </w:p>
-    <w:p>
-      <w:pPr>
-        <w:jc w:val="both"/>
-      </w:pPr>
-      <w:r>
-        <w:t>Output: ₹70</w:t>
-      </w:r>
-    </w:p>
-    <w:p>
-      <w:pPr>
-        <w:jc w:val="both"/>
-      </w:pPr>
-      <w:r>
-        <w:t>4. Switch Statement</w:t>
-      </w:r>
-    </w:p>
-    <w:p>
-      <w:pPr>
-        <w:jc w:val="both"/>
-      </w:pPr>
-      <w:r>
-        <w:t>Easy</w:t>
-      </w:r>
-    </w:p>
-    <w:p>
-      <w:pPr>
-        <w:jc w:val="both"/>
-      </w:pPr>
-      <w:r>
-        <w:t>Day of the Week</w:t>
-      </w:r>
-    </w:p>
-    <w:p>
-      <w:pPr>
-        <w:jc w:val="both"/>
-      </w:pPr>
-      <w:r>
-        <w:t>Write a program that takes a number (1–7) and prints the corresponding day of the week.</w:t>
-      </w:r>
-    </w:p>
-    <w:p>
-      <w:pPr>
-        <w:jc w:val="both"/>
-      </w:pPr>
-      <w:r>
-        <w:t>Example Input: 3</w:t>
-      </w:r>
-    </w:p>
-    <w:p>
-      <w:pPr>
-        <w:jc w:val="both"/>
-      </w:pPr>
-      <w:r>
-        <w:t>Output: Wednesday</w:t>
-      </w:r>
-    </w:p>
-    <w:p>
-      <w:pPr>
-        <w:jc w:val="both"/>
-      </w:pPr>
-    </w:p>
-    <w:p>
-      <w:pPr>
-        <w:jc w:val="both"/>
-      </w:pPr>
-      <w:r>
-        <w:t>Month Name</w:t>
-      </w:r>
-    </w:p>
-    <w:p>
-      <w:pPr>
-        <w:jc w:val="both"/>
-      </w:pPr>
-      <w:r>
-        <w:t>Write a program to print the name of the month based on a number (1–12).</w:t>
-      </w:r>
-    </w:p>
-    <w:p>
-      <w:pPr>
-        <w:jc w:val="both"/>
-      </w:pPr>
-      <w:r>
-        <w:t>Example Input: 5</w:t>
-      </w:r>
-    </w:p>
-    <w:p>
-      <w:pPr>
-        <w:jc w:val="both"/>
-      </w:pPr>
-      <w:r>
-        <w:t>Output: May</w:t>
-      </w:r>
-    </w:p>
-    <w:p>
-      <w:pPr>
-        <w:jc w:val="both"/>
-      </w:pPr>
-    </w:p>
-    <w:p>
-      <w:pPr>
-        <w:jc w:val="both"/>
-      </w:pPr>
-      <w:r>
-        <w:t>Intermediate</w:t>
-      </w:r>
-    </w:p>
-    <w:p>
-      <w:pPr>
-        <w:jc w:val="both"/>
-      </w:pPr>
-      <w:r>
-        <w:t>Simple Calculator</w:t>
-      </w:r>
-    </w:p>
-    <w:p>
-      <w:pPr>
-        <w:jc w:val="both"/>
-      </w:pPr>
-      <w:r>
-        <w:t>Create a calculator using a switch statement for basic operations (+, -, *, /).</w:t>
-      </w:r>
-    </w:p>
-    <w:p>
-      <w:pPr>
-        <w:jc w:val="both"/>
-      </w:pPr>
-      <w:r>
-        <w:t>Example Input: 10, 20, "+"</w:t>
-      </w:r>
-    </w:p>
-    <w:p>
-      <w:pPr>
-        <w:jc w:val="both"/>
-      </w:pPr>
-      <w:r>
-        <w:t>Output: 30</w:t>
-      </w:r>
-    </w:p>
-    <w:p>
-      <w:pPr>
-        <w:jc w:val="both"/>
-      </w:pPr>
-    </w:p>
-    <w:p>
-      <w:pPr>
-        <w:jc w:val="both"/>
-      </w:pPr>
-      <w:r>
-        <w:t>Seasons Based on Month</w:t>
-      </w:r>
-    </w:p>
-    <w:p>
-      <w:pPr>
-        <w:jc w:val="both"/>
-      </w:pPr>
-      <w:r>
-        <w:t>Print the season based on the month:</w:t>
-      </w:r>
-    </w:p>
-    <w:p>
-      <w:pPr>
-        <w:jc w:val="both"/>
-      </w:pPr>
-    </w:p>
-    <w:p>
-      <w:pPr>
-        <w:jc w:val="both"/>
-      </w:pPr>
-      <w:r>
-        <w:t>3–5: Spring</w:t>
-      </w:r>
-    </w:p>
-    <w:p>
-      <w:pPr>
-        <w:jc w:val="both"/>
-      </w:pPr>
-      <w:r>
-        <w:t>6–8: Summer</w:t>
-      </w:r>
-    </w:p>
-    <w:p>
-      <w:pPr>
-        <w:jc w:val="both"/>
-      </w:pPr>
-      <w:r>
-        <w:t>9–11: Autumn</w:t>
-      </w:r>
-    </w:p>
-    <w:p>
-      <w:pPr>
-        <w:jc w:val="both"/>
-      </w:pPr>
-      <w:r>
-        <w:t>12–2: Winter</w:t>
-      </w:r>
-    </w:p>
-    <w:p>
-      <w:pPr>
-        <w:jc w:val="both"/>
-      </w:pPr>
-      <w:r>
-        <w:t>Example Input: 6</w:t>
-      </w:r>
-    </w:p>
-    <w:p>
-      <w:pPr>
-        <w:jc w:val="both"/>
-      </w:pPr>
-      <w:r>
-        <w:t>Output: Summer</w:t>
-      </w:r>
-    </w:p>
-    <w:p>
-      <w:pPr>
-        <w:jc w:val="both"/>
-      </w:pPr>
-      <w:r>
-        <w:t>Hard</w:t>
-      </w:r>
-    </w:p>
-    <w:p>
-      <w:pPr>
-        <w:jc w:val="both"/>
-      </w:pPr>
-      <w:r>
-        <w:t>Grade Converter</w:t>
-      </w:r>
-    </w:p>
-    <w:p>
-      <w:pPr>
-        <w:jc w:val="both"/>
-      </w:pPr>
-      <w:r>
-        <w:t>Convert marks to grades using a switch:</w:t>
-      </w:r>
-    </w:p>
-    <w:p>
-      <w:pPr>
-        <w:jc w:val="both"/>
-      </w:pPr>
-    </w:p>
-    <w:p>
-      <w:pPr>
-        <w:jc w:val="both"/>
-      </w:pPr>
-      <w:r>
-        <w:t>90–100: A</w:t>
-      </w:r>
-    </w:p>
-    <w:p>
-      <w:pPr>
-        <w:jc w:val="both"/>
-      </w:pPr>
-      <w:r>
-        <w:t>80–89: B</w:t>
-      </w:r>
-    </w:p>
-    <w:p>
-      <w:pPr>
-        <w:jc w:val="both"/>
-      </w:pPr>
-      <w:r>
-        <w:t>70–79: C</w:t>
-      </w:r>
-    </w:p>
-    <w:p>
-      <w:pPr>
-        <w:jc w:val="both"/>
-      </w:pPr>
-      <w:r>
-        <w:t>Below 70: Fail</w:t>
-      </w:r>
-    </w:p>
-    <w:p>
-      <w:pPr>
-        <w:jc w:val="both"/>
-      </w:pPr>
-      <w:r>
-        <w:t>Example Input: 85</w:t>
-      </w:r>
-    </w:p>
-    <w:p>
-      <w:pPr>
-        <w:jc w:val="both"/>
-      </w:pPr>
-      <w:r>
-        <w:t>Output: B</w:t>
-      </w:r>
-    </w:p>
-    <w:p>
-      <w:pPr>
-        <w:jc w:val="both"/>
-      </w:pPr>
-      <w:r>
-        <w:t>Menu-Driven Program</w:t>
-      </w:r>
-    </w:p>
-    <w:p>
-      <w:pPr>
-        <w:jc w:val="both"/>
-      </w:pPr>
-      <w:r>
-        <w:t>Create a menu-based program using switch:</w:t>
-      </w:r>
-    </w:p>
-    <w:p>
-      <w:pPr>
-        <w:jc w:val="both"/>
-      </w:pPr>
-    </w:p>
-    <w:p>
-      <w:pPr>
-        <w:jc w:val="both"/>
-      </w:pPr>
-      <w:r>
-        <w:t>1: Add two numbers</w:t>
-      </w:r>
-    </w:p>
-    <w:p>
-      <w:pPr>
-        <w:jc w:val="both"/>
-      </w:pPr>
-      <w:r>
-        <w:t>2: Find the square of a number</w:t>
-      </w:r>
-    </w:p>
-    <w:p>
-      <w:pPr>
-        <w:jc w:val="both"/>
-      </w:pPr>
-      <w:r>
-        <w:t>3: Exit</w:t>
-      </w:r>
-    </w:p>
-    <w:p>
-      <w:pPr>
-        <w:jc w:val="both"/>
-      </w:pPr>
-      <w:r>
-        <w:t>Example Input: 1, 10, 20</w:t>
-      </w:r>
-    </w:p>
-    <w:p>
-      <w:pPr>
-        <w:jc w:val="both"/>
-      </w:pPr>
-      <w:r>
-        <w:t>Output: 30</w:t>
-      </w:r>
-    </w:p>
-    <w:p>
-      <w:pPr>
-        <w:jc w:val="both"/>
-      </w:pPr>
-    </w:p>
-    <w:p>
-      <w:pPr>
-        <w:jc w:val="both"/>
-      </w:pPr>
-      <w:r>
-        <w:t>1. For Loop</w:t>
-      </w:r>
-    </w:p>
-    <w:p>
-      <w:pPr>
-        <w:jc w:val="both"/>
-      </w:pPr>
-      <w:r>
-        <w:t>Easy</w:t>
-      </w:r>
-    </w:p>
-    <w:p>
-      <w:pPr>
-        <w:jc w:val="both"/>
-      </w:pPr>
-      <w:r>
-        <w:t>Print Numbers from 1 to 10</w:t>
-      </w:r>
-    </w:p>
-    <w:p>
-      <w:pPr>
-        <w:jc w:val="both"/>
-      </w:pPr>
-      <w:r>
-        <w:t>Write a program to print all numbers from 1 to 10 using a for loop.</w:t>
-      </w:r>
-    </w:p>
-    <w:p>
-      <w:pPr>
-        <w:jc w:val="both"/>
-      </w:pPr>
-      <w:r>
-        <w:t>Example Output:</w:t>
-      </w:r>
-    </w:p>
-    <w:p>
-      <w:pPr>
-        <w:jc w:val="both"/>
-      </w:pPr>
-      <w:r>
-        <w:t>1 2 3 4 5 6 7 8 9 10</w:t>
-      </w:r>
-    </w:p>
-    <w:p>
-      <w:pPr>
-        <w:jc w:val="both"/>
-      </w:pPr>
-    </w:p>
-    <w:p>
-      <w:pPr>
-        <w:jc w:val="both"/>
-      </w:pPr>
-      <w:r>
-        <w:t>Sum of First N Numbers</w:t>
-      </w:r>
-    </w:p>
-    <w:p>
-      <w:pPr>
-        <w:jc w:val="both"/>
-      </w:pPr>
-      <w:r>
-        <w:t>Write a program to calculate the sum of the first N natural numbers.</w:t>
-      </w:r>
-    </w:p>
-    <w:p>
-      <w:pPr>
-        <w:jc w:val="both"/>
-      </w:pPr>
-      <w:r>
-        <w:t>Example Input: N = 5</w:t>
-      </w:r>
-    </w:p>
-    <w:p>
-      <w:pPr>
-        <w:jc w:val="both"/>
-      </w:pPr>
-      <w:r>
-        <w:t>Output: 15</w:t>
-      </w:r>
-    </w:p>
-    <w:p>
-      <w:pPr>
-        <w:jc w:val="both"/>
-      </w:pPr>
-    </w:p>
-    <w:p>
-      <w:pPr>
-        <w:jc w:val="both"/>
-      </w:pPr>
-      <w:r>
-        <w:t>Intermediate</w:t>
-      </w:r>
-    </w:p>
-    <w:p>
-      <w:pPr>
-        <w:jc w:val="both"/>
-      </w:pPr>
-      <w:r>
-        <w:t>Print Multiplication Table</w:t>
-      </w:r>
-    </w:p>
-    <w:p>
-      <w:pPr>
-        <w:jc w:val="both"/>
-      </w:pPr>
-      <w:r>
-        <w:t>Write a program to print the multiplication table for a given number.</w:t>
-      </w:r>
-    </w:p>
-    <w:p>
-      <w:pPr>
-        <w:jc w:val="both"/>
-      </w:pPr>
-      <w:r>
-        <w:t>Example Input: 5</w:t>
-      </w:r>
-    </w:p>
-    <w:p>
-      <w:pPr>
-        <w:jc w:val="both"/>
-      </w:pPr>
-      <w:r>
-        <w:t>Example Output:</w:t>
-      </w:r>
-    </w:p>
-    <w:p>
-      <w:pPr>
-        <w:jc w:val="both"/>
-      </w:pPr>
-      <w:r>
-        <w:t>5 x 1 = 5</w:t>
-      </w:r>
-    </w:p>
-    <w:p>
-      <w:pPr>
-        <w:jc w:val="both"/>
-      </w:pPr>
-      <w:r>
-        <w:t>5 x 2 = 10</w:t>
-      </w:r>
-    </w:p>
-    <w:p>
-      <w:pPr>
-        <w:jc w:val="both"/>
-      </w:pPr>
-      <w:r>
-        <w:t>...</w:t>
-      </w:r>
-    </w:p>
-    <w:p>
-      <w:pPr>
-        <w:jc w:val="both"/>
-      </w:pPr>
-      <w:r>
-        <w:t>5 x 10 = 50</w:t>
-      </w:r>
-    </w:p>
-    <w:p>
-      <w:pPr>
-        <w:jc w:val="both"/>
-      </w:pPr>
-    </w:p>
-    <w:p>
-      <w:pPr>
-        <w:jc w:val="both"/>
-      </w:pPr>
-      <w:r>
-        <w:t>Print Array Elements</w:t>
-      </w:r>
-    </w:p>
-    <w:p>
-      <w:pPr>
-        <w:jc w:val="both"/>
-      </w:pPr>
-      <w:r>
-        <w:t>Write a program to print all elements of an array.</w:t>
-      </w:r>
-    </w:p>
-    <w:p>
-      <w:pPr>
-        <w:jc w:val="both"/>
-      </w:pPr>
-      <w:r>
-        <w:t>Example Input: [3, 5, 7, 9]</w:t>
-      </w:r>
-    </w:p>
-    <w:p>
-      <w:pPr>
-        <w:jc w:val="both"/>
-      </w:pPr>
-      <w:r>
-        <w:t>Example Output: 3 5 7 9</w:t>
-      </w:r>
-    </w:p>
-    <w:p>
-      <w:pPr>
-        <w:jc w:val="both"/>
-      </w:pPr>
-    </w:p>
-    <w:p>
-      <w:pPr>
-        <w:jc w:val="both"/>
-      </w:pPr>
-      <w:r>
-        <w:t>Hard</w:t>
-      </w:r>
-    </w:p>
-    <w:p>
-      <w:pPr>
-        <w:jc w:val="both"/>
-      </w:pPr>
-      <w:r>
-        <w:t>Prime Numbers in a Range</w:t>
-      </w:r>
-    </w:p>
-    <w:p>
-      <w:pPr>
-        <w:jc w:val="both"/>
-      </w:pPr>
-      <w:r>
-        <w:t>Write a program to find all prime numbers between 1 and 100.</w:t>
-      </w:r>
-    </w:p>
-    <w:p>
-      <w:pPr>
-        <w:jc w:val="both"/>
-      </w:pPr>
-      <w:r>
-        <w:t>Example Output: 2 3 5 7 11 ...</w:t>
-      </w:r>
-    </w:p>
-    <w:p>
-      <w:pPr>
-        <w:jc w:val="both"/>
-      </w:pPr>
-    </w:p>
-    <w:p>
-      <w:pPr>
-        <w:jc w:val="both"/>
-      </w:pPr>
-      <w:r>
-        <w:t>Reverse an Array</w:t>
-      </w:r>
-    </w:p>
-    <w:p>
-      <w:pPr>
-        <w:jc w:val="both"/>
-      </w:pPr>
-      <w:r>
-        <w:t>Write a program to reverse an array using a for loop.</w:t>
-      </w:r>
-    </w:p>
-    <w:p>
-      <w:pPr>
-        <w:jc w:val="both"/>
-      </w:pPr>
-      <w:r>
-        <w:t>Example Input: [1, 2, 3, 4]</w:t>
-      </w:r>
-    </w:p>
-    <w:p>
-      <w:pPr>
-        <w:jc w:val="both"/>
-      </w:pPr>
-      <w:r>
-        <w:t>Example Output: [4, 3, 2, 1]</w:t>
-      </w:r>
-    </w:p>
-    <w:p>
-      <w:pPr>
-        <w:jc w:val="both"/>
-      </w:pPr>
-    </w:p>
-    <w:p>
-      <w:pPr>
-        <w:jc w:val="both"/>
-      </w:pPr>
-      <w:r>
-        <w:lastRenderedPageBreak/>
-        <w:t>2. While Loop</w:t>
-      </w:r>
-    </w:p>
-    <w:p>
-      <w:pPr>
-        <w:jc w:val="both"/>
-      </w:pPr>
-      <w:r>
-        <w:t>Easy</w:t>
-      </w:r>
-    </w:p>
-    <w:p>
-      <w:pPr>
-        <w:jc w:val="both"/>
-      </w:pPr>
-      <w:r>
-        <w:t>Print Numbers from 1 to N</w:t>
-      </w:r>
-    </w:p>
-    <w:p>
-      <w:pPr>
-        <w:jc w:val="both"/>
-      </w:pPr>
-      <w:r>
-        <w:t>Write a program to print numbers from 1 to N using a while loop.</w:t>
-      </w:r>
-    </w:p>
-    <w:p>
-      <w:pPr>
-        <w:jc w:val="both"/>
-      </w:pPr>
-      <w:r>
-        <w:t>Example Input: N = 5</w:t>
-      </w:r>
-    </w:p>
-    <w:p>
-      <w:pPr>
-        <w:jc w:val="both"/>
-      </w:pPr>
-      <w:r>
-        <w:t>Output: 1 2 3 4 5</w:t>
-      </w:r>
-    </w:p>
-    <w:p>
-      <w:pPr>
-        <w:jc w:val="both"/>
-      </w:pPr>
-    </w:p>
-    <w:p>
-      <w:pPr>
-        <w:jc w:val="both"/>
-      </w:pPr>
-      <w:r>
-        <w:t>Count Digits in a Number</w:t>
-      </w:r>
-    </w:p>
-    <w:p>
-      <w:pPr>
-        <w:jc w:val="both"/>
-      </w:pPr>
-      <w:r>
-        <w:t>Write a program to count the number of digits in a given number.</w:t>
-      </w:r>
-    </w:p>
-    <w:p>
-      <w:pPr>
-        <w:jc w:val="both"/>
-      </w:pPr>
-      <w:r>
-        <w:t>Example Input: 12345</w:t>
-      </w:r>
-    </w:p>
-    <w:p>
-      <w:pPr>
-        <w:jc w:val="both"/>
-      </w:pPr>
-      <w:r>
-        <w:t>Output: 5</w:t>
-      </w:r>
-    </w:p>
-    <w:p>
-      <w:pPr>
-        <w:jc w:val="both"/>
-      </w:pPr>
-    </w:p>
-    <w:p>
-      <w:pPr>
-        <w:jc w:val="both"/>
-      </w:pPr>
-      <w:r>
-        <w:t>Intermediate</w:t>
-      </w:r>
-    </w:p>
-    <w:p>
-      <w:pPr>
-        <w:jc w:val="both"/>
-      </w:pPr>
-      <w:r>
-        <w:t>Sum of Digits</w:t>
-      </w:r>
-    </w:p>
-    <w:p>
-      <w:pPr>
-        <w:jc w:val="both"/>
-      </w:pPr>
-      <w:r>
-        <w:t>Write a program to calculate the sum of digits of a number using a while loop.</w:t>
-      </w:r>
-    </w:p>
-    <w:p>
-      <w:pPr>
-        <w:jc w:val="both"/>
-      </w:pPr>
-      <w:r>
-        <w:t>Example Input: 123</w:t>
-      </w:r>
-    </w:p>
-    <w:p>
-      <w:pPr>
-        <w:jc w:val="both"/>
-      </w:pPr>
-      <w:r>
-        <w:t>Output: 6</w:t>
-      </w:r>
-    </w:p>
-    <w:p>
-      <w:pPr>
-        <w:jc w:val="both"/>
-      </w:pPr>
-    </w:p>
-    <w:p>
-      <w:pPr>
-        <w:jc w:val="both"/>
-      </w:pPr>
-      <w:r>
-        <w:t>Factorial Calculation</w:t>
-      </w:r>
-    </w:p>
-    <w:p>
-      <w:pPr>
-        <w:jc w:val="both"/>
-      </w:pPr>
-      <w:r>
-        <w:t>Write a program to calculate the factorial of a number using a while loop.</w:t>
-      </w:r>
-    </w:p>
-    <w:p>
-      <w:pPr>
-        <w:jc w:val="both"/>
-      </w:pPr>
-      <w:r>
-        <w:t>Example Input: 4</w:t>
-      </w:r>
-    </w:p>
-    <w:p>
-      <w:pPr>
-        <w:jc w:val="both"/>
-      </w:pPr>
-      <w:r>
-        <w:t>Output: 24</w:t>
-      </w:r>
-    </w:p>
-    <w:p>
-      <w:pPr>
-        <w:jc w:val="both"/>
-      </w:pPr>
-    </w:p>
-    <w:p>
-      <w:pPr>
-        <w:jc w:val="both"/>
-      </w:pPr>
-      <w:r>
-        <w:t>Hard</w:t>
-      </w:r>
-    </w:p>
-    <w:p>
-      <w:pPr>
-        <w:jc w:val="both"/>
-      </w:pPr>
-      <w:r>
-        <w:t>Fibonacci Sequence</w:t>
-      </w:r>
-    </w:p>
-    <w:p>
-      <w:pPr>
-        <w:jc w:val="both"/>
-      </w:pPr>
-      <w:r>
-        <w:t>Write a program to print the first N terms of the Fibonacci sequence using a while loop.</w:t>
-      </w:r>
-    </w:p>
-    <w:p>
-      <w:pPr>
-        <w:jc w:val="both"/>
-      </w:pPr>
-      <w:r>
-        <w:t>Example Input: N = 5</w:t>
-      </w:r>
-    </w:p>
-    <w:p>
-      <w:pPr>
-        <w:jc w:val="both"/>
-      </w:pPr>
-      <w:r>
-        <w:t>Example Output: 0 1 1 2 3</w:t>
-      </w:r>
-    </w:p>
-    <w:p>
-      <w:pPr>
-        <w:jc w:val="both"/>
-      </w:pPr>
-    </w:p>
-    <w:p>
-      <w:pPr>
-        <w:jc w:val="both"/>
-      </w:pPr>
-      <w:r>
-        <w:t>Reverse a Number</w:t>
-      </w:r>
-    </w:p>
-    <w:p>
-      <w:pPr>
-        <w:jc w:val="both"/>
-      </w:pPr>
-      <w:r>
-        <w:t>Write a program to reverse a given number using a while loop.</w:t>
-      </w:r>
-    </w:p>
-    <w:p>
-      <w:pPr>
-        <w:jc w:val="both"/>
-      </w:pPr>
-      <w:r>
-        <w:t>Example Input: 1234</w:t>
-      </w:r>
-    </w:p>
-    <w:p>
-      <w:pPr>
-        <w:jc w:val="both"/>
-      </w:pPr>
-      <w:r>
-        <w:t>Output: 4321</w:t>
-      </w:r>
-    </w:p>
-    <w:p>
-      <w:pPr>
-        <w:jc w:val="both"/>
-      </w:pPr>
-    </w:p>
-    <w:p>
-      <w:pPr>
-        <w:jc w:val="both"/>
-      </w:pPr>
-      <w:r>
-        <w:t>3. Do-While Loop</w:t>
-      </w:r>
-    </w:p>
-    <w:p>
-      <w:pPr>
-        <w:jc w:val="both"/>
-      </w:pPr>
-      <w:r>
-        <w:t>Easy</w:t>
-      </w:r>
-    </w:p>
-    <w:p>
-      <w:pPr>
-        <w:jc w:val="both"/>
-      </w:pPr>
-      <w:r>
-        <w:t>Print Numbers from 1 to N</w:t>
-      </w:r>
-    </w:p>
-    <w:p>
-      <w:pPr>
-        <w:jc w:val="both"/>
-      </w:pPr>
-      <w:r>
-        <w:t>Write a program to print numbers from 1 to N using a do-while loop.</w:t>
-      </w:r>
-    </w:p>
-    <w:p>
-      <w:pPr>
-        <w:jc w:val="both"/>
-      </w:pPr>
-      <w:r>
-        <w:t>Example Input: N = 5</w:t>
-      </w:r>
-    </w:p>
-    <w:p>
-      <w:pPr>
-        <w:jc w:val="both"/>
-      </w:pPr>
-      <w:r>
-        <w:t>Output: 1 2 3 4 5</w:t>
-      </w:r>
-    </w:p>
-    <w:p>
-      <w:pPr>
-        <w:jc w:val="both"/>
-      </w:pPr>
-    </w:p>
-    <w:p>
-      <w:pPr>
-        <w:jc w:val="both"/>
-      </w:pPr>
-      <w:r>
-        <w:t>Check Positive Number</w:t>
-      </w:r>
-    </w:p>
-    <w:p>
-      <w:pPr>
-        <w:jc w:val="both"/>
-      </w:pPr>
-      <w:r>
-        <w:t>Write a program that keeps asking the user for a positive number until they enter one.</w:t>
-      </w:r>
-    </w:p>
-    <w:p>
-      <w:pPr>
-        <w:jc w:val="both"/>
-      </w:pPr>
-      <w:r>
-        <w:t>Example Input: -5, -3, 7</w:t>
-      </w:r>
-    </w:p>
-    <w:p>
-      <w:pPr>
-        <w:jc w:val="both"/>
-      </w:pPr>
-      <w:r>
-        <w:lastRenderedPageBreak/>
-        <w:t>Output: 7</w:t>
-      </w:r>
-    </w:p>
-    <w:p>
-      <w:pPr>
-        <w:jc w:val="both"/>
-      </w:pPr>
-    </w:p>
-    <w:p>
-      <w:pPr>
-        <w:jc w:val="both"/>
-      </w:pPr>
-      <w:r>
-        <w:t>Intermediate</w:t>
-      </w:r>
-    </w:p>
-    <w:p>
-      <w:pPr>
-        <w:jc w:val="both"/>
-      </w:pPr>
-      <w:r>
-        <w:t>Sum of Even Numbers</w:t>
-      </w:r>
-    </w:p>
-    <w:p>
-      <w:pPr>
-        <w:jc w:val="both"/>
-      </w:pPr>
-      <w:r>
-        <w:t>Write a program to calculate the sum of all even numbers between 1 and N using a do-while loop.</w:t>
-      </w:r>
-    </w:p>
-    <w:p>
-      <w:pPr>
-        <w:jc w:val="both"/>
-      </w:pPr>
-      <w:r>
-        <w:t>Example Input: N = 10</w:t>
-      </w:r>
-    </w:p>
-    <w:p>
-      <w:pPr>
-        <w:jc w:val="both"/>
-      </w:pPr>
-      <w:r>
-        <w:t>Output: 30</w:t>
-      </w:r>
-    </w:p>
-    <w:p>
-      <w:pPr>
-        <w:jc w:val="both"/>
-      </w:pPr>
-    </w:p>
-    <w:p>
-      <w:pPr>
-        <w:jc w:val="both"/>
-      </w:pPr>
-      <w:r>
-        <w:t>Guess the Number</w:t>
-      </w:r>
-    </w:p>
-    <w:p>
-      <w:pPr>
-        <w:jc w:val="both"/>
-      </w:pPr>
-      <w:r>
-        <w:t>Write a program where the user guesses a random number between 1 and 10, and the program keeps prompting until they guess correctly.</w:t>
-      </w:r>
-    </w:p>
-    <w:p>
-      <w:pPr>
-        <w:jc w:val="both"/>
-      </w:pPr>
-      <w:r>
-        <w:t>Example Input: 5 (random number is 7), 7</w:t>
-      </w:r>
-    </w:p>
-    <w:p>
-      <w:pPr>
-        <w:jc w:val="both"/>
-      </w:pPr>
-      <w:r>
-        <w:t>Output: Correct!</w:t>
-      </w:r>
-    </w:p>
-    <w:p>
-      <w:pPr>
-        <w:jc w:val="both"/>
-      </w:pPr>
-    </w:p>
-    <w:p>
-      <w:pPr>
-        <w:jc w:val="both"/>
-      </w:pPr>
-      <w:r>
-        <w:t>Hard</w:t>
-      </w:r>
-    </w:p>
-    <w:p>
-      <w:pPr>
-        <w:jc w:val="both"/>
-      </w:pPr>
-      <w:r>
         <w:t>Number Palindrome Check</w:t>
       </w:r>
     </w:p>
@@ -2171,7 +2194,15 @@
         <w:jc w:val="both"/>
       </w:pPr>
       <w:r>
-        <w:t>Write a program to calculate base^exponent using a do-while loop.</w:t>
+        <w:t xml:space="preserve">Write a program to calculate </w:t>
+      </w:r>
+      <w:proofErr w:type="spellStart"/>
+      <w:r>
+        <w:t>base^exponent</w:t>
+      </w:r>
+      <w:proofErr w:type="spellEnd"/>
+      <w:r>
+        <w:t xml:space="preserve"> using a do-while loop.</w:t>
       </w:r>
     </w:p>
     <w:p>

</xml_diff>